<commit_message>
Added prometheus docx file
</commit_message>
<xml_diff>
--- a/_word/2020-06-21-Introducing Prometheus, my very own Deep Learning arsenal(RTX 2070 Super & Ryzen 3700x.docx
+++ b/_word/2020-06-21-Introducing Prometheus, my very own Deep Learning arsenal(RTX 2070 Super & Ryzen 3700x.docx
@@ -2,31 +2,6 @@
 <file path=word/document.xml><?xml version="1.0" encoding="utf-8"?>
 <w:document xmlns:wpc="http://schemas.microsoft.com/office/word/2010/wordprocessingCanvas" xmlns:cx="http://schemas.microsoft.com/office/drawing/2014/chartex" xmlns:cx1="http://schemas.microsoft.com/office/drawing/2015/9/8/chartex" xmlns:cx2="http://schemas.microsoft.com/office/drawing/2015/10/21/chartex" xmlns:cx3="http://schemas.microsoft.com/office/drawing/2016/5/9/chartex" xmlns:cx4="http://schemas.microsoft.com/office/drawing/2016/5/10/chartex" xmlns:cx5="http://schemas.microsoft.com/office/drawing/2016/5/11/chartex" xmlns:cx6="http://schemas.microsoft.com/office/drawing/2016/5/12/chartex" xmlns:cx7="http://schemas.microsoft.com/office/drawing/2016/5/13/chartex" xmlns:cx8="http://schemas.microsoft.com/office/drawing/2016/5/14/chartex" xmlns:mc="http://schemas.openxmlformats.org/markup-compatibility/2006" xmlns:aink="http://schemas.microsoft.com/office/drawing/2016/ink" xmlns:am3d="http://schemas.microsoft.com/office/drawing/2017/model3d" xmlns:o="urn:schemas-microsoft-com:office:office" xmlns:r="http://schemas.openxmlformats.org/officeDocument/2006/relationships" xmlns:m="http://schemas.openxmlformats.org/officeDocument/2006/math" xmlns:v="urn:schemas-microsoft-com:vml" xmlns:wp14="http://schemas.microsoft.com/office/word/2010/wordprocessingDrawing" xmlns:wp="http://schemas.openxmlformats.org/drawingml/2006/wordprocessingDrawing" xmlns:w10="urn:schemas-microsoft-com:office:word" xmlns:w="http://schemas.openxmlformats.org/wordprocessingml/2006/main" xmlns:w14="http://schemas.microsoft.com/office/word/2010/wordml" xmlns:w15="http://schemas.microsoft.com/office/word/2012/wordml" xmlns:w16cex="http://schemas.microsoft.com/office/word/2018/wordml/cex" xmlns:w16cid="http://schemas.microsoft.com/office/word/2016/wordml/cid" xmlns:w16="http://schemas.microsoft.com/office/word/2018/wordml" xmlns:w16se="http://schemas.microsoft.com/office/word/2015/wordml/symex" xmlns:wpg="http://schemas.microsoft.com/office/word/2010/wordprocessingGroup" xmlns:wpi="http://schemas.microsoft.com/office/word/2010/wordprocessingInk" xmlns:wne="http://schemas.microsoft.com/office/word/2006/wordml" xmlns:wps="http://schemas.microsoft.com/office/word/2010/wordprocessingShape" mc:Ignorable="w14 w15 w16se w16cid w16 w16cex wp14">
   <w:body>
-    <w:p>
-      <w:pPr>
-        <w:spacing w:before="100" w:beforeAutospacing="1" w:after="100" w:afterAutospacing="1"/>
-        <w:outlineLvl w:val="2"/>
-        <w:rPr>
-          <w:rFonts w:ascii="Times New Roman" w:eastAsia="Times New Roman" w:hAnsi="Times New Roman" w:cs="Times New Roman"/>
-          <w:b/>
-          <w:bCs/>
-          <w:color w:val="000000"/>
-          <w:sz w:val="28"/>
-          <w:szCs w:val="28"/>
-        </w:rPr>
-      </w:pPr>
-      <w:r>
-        <w:rPr>
-          <w:rFonts w:ascii="Times New Roman" w:eastAsia="Times New Roman" w:hAnsi="Times New Roman" w:cs="Times New Roman"/>
-          <w:b/>
-          <w:bCs/>
-          <w:color w:val="000000"/>
-          <w:sz w:val="28"/>
-          <w:szCs w:val="28"/>
-        </w:rPr>
-        <w:t>Introducing Prometheus, my very own deep learning arsenal.</w:t>
-      </w:r>
-    </w:p>
     <w:p>
       <w:pPr>
         <w:rPr>
@@ -191,7 +166,6 @@
           <w:noProof/>
           <w:color w:val="000000"/>
         </w:rPr>
-        <w:lastRenderedPageBreak/>
         <w:drawing>
           <wp:inline distT="0" distB="0" distL="0" distR="0" wp14:anchorId="65818401" wp14:editId="34B1F6FA">
             <wp:extent cx="2235608" cy="3226446"/>
@@ -249,6 +223,7 @@
           <w:noProof/>
           <w:color w:val="000000"/>
         </w:rPr>
+        <w:lastRenderedPageBreak/>
         <w:drawing>
           <wp:inline distT="0" distB="0" distL="0" distR="0">
             <wp:extent cx="3953933" cy="2965450"/>
@@ -342,7 +317,6 @@
         <w:rPr>
           <w:rFonts w:ascii="Times New Roman" w:eastAsia="Times New Roman" w:hAnsi="Times New Roman" w:cs="Times New Roman"/>
         </w:rPr>
-        <w:lastRenderedPageBreak/>
         <w:t>Today, there are a myriad of cloud GPU instances one can use to dabble in the field of deep learning. Over the past year or so, I have used almost all the possible options available which has helped me grasp the concepts of the field as it has made it easy fo</w:t>
       </w:r>
       <w:r>
@@ -476,6 +450,7 @@
         <w:rPr>
           <w:rFonts w:ascii="Times New Roman" w:eastAsia="Times New Roman" w:hAnsi="Times New Roman" w:cs="Times New Roman"/>
         </w:rPr>
+        <w:lastRenderedPageBreak/>
         <w:t>The setup process of getting your instance started with the correct requirements can be quite tedious and takes some time to get a hang of things in each cloud platform available. </w:t>
       </w:r>
     </w:p>
@@ -629,7 +604,6 @@
         <w:rPr>
           <w:rFonts w:ascii="Times New Roman" w:eastAsia="Times New Roman" w:hAnsi="Times New Roman" w:cs="Times New Roman"/>
         </w:rPr>
-        <w:lastRenderedPageBreak/>
         <w:t xml:space="preserve">Starting out, I was certain that this was the right choice considering that the parts are quite expensive and its natural to feel nervous that you might fry a component and thus waste loads of money. So, I started out researching all the components needed to build a decent DL workstation. Here again, I would like to point back to another Tim </w:t>
       </w:r>
       <w:proofErr w:type="spellStart"/>
@@ -818,7 +792,14 @@
         <w:rPr>
           <w:rFonts w:ascii="Times New Roman" w:eastAsia="Times New Roman" w:hAnsi="Times New Roman" w:cs="Times New Roman"/>
         </w:rPr>
-        <w:t xml:space="preserve">. Despite ones fears, it is worth pointing out that the process despite seeming pretty intimidating is quite easy if one follows the right guides. The components involved in building the PC are </w:t>
+        <w:t xml:space="preserve">. Despite ones fears, it is worth pointing out that the process despite seeming pretty intimidating is quite easy if one follows the right guides. The components </w:t>
+      </w:r>
+      <w:r>
+        <w:rPr>
+          <w:rFonts w:ascii="Times New Roman" w:eastAsia="Times New Roman" w:hAnsi="Times New Roman" w:cs="Times New Roman"/>
+        </w:rPr>
+        <w:lastRenderedPageBreak/>
+        <w:t xml:space="preserve">involved in building the PC are </w:t>
       </w:r>
       <w:r>
         <w:rPr>
@@ -914,7 +895,6 @@
           <w:noProof/>
           <w:color w:val="000000"/>
         </w:rPr>
-        <w:lastRenderedPageBreak/>
         <w:drawing>
           <wp:inline distT="0" distB="0" distL="0" distR="0">
             <wp:extent cx="3691246" cy="2768434"/>
@@ -1130,6 +1110,7 @@
         <w:rPr>
           <w:rFonts w:ascii="Times New Roman" w:hAnsi="Times New Roman" w:cs="Times New Roman"/>
         </w:rPr>
+        <w:lastRenderedPageBreak/>
         <w:t xml:space="preserve">I went </w:t>
       </w:r>
       <w:r>
@@ -1320,14 +1301,7 @@
         <w:rPr>
           <w:rFonts w:ascii="Times New Roman" w:hAnsi="Times New Roman" w:cs="Times New Roman"/>
         </w:rPr>
-        <w:t xml:space="preserve"> Ultra board has pretty amazing VRM’s, 3 full-capacity PCIE 4 M.2 slots, supports NVIDIA 2 way SLI, Wi-Fi 6, Bluetooth 5.0 and premium Realtek audio. It’s definitely one of the best mid-range X570 board in the market today and despite the </w:t>
-      </w:r>
-      <w:r>
-        <w:rPr>
-          <w:rFonts w:ascii="Times New Roman" w:hAnsi="Times New Roman" w:cs="Times New Roman"/>
-        </w:rPr>
-        <w:lastRenderedPageBreak/>
-        <w:t xml:space="preserve">added cost over an ASUS TUF Gaming board, it provides enough expansion and future proofing for years to come. </w:t>
+        <w:t xml:space="preserve"> Ultra board has pretty amazing VRM’s, 3 full-capacity PCIE 4 M.2 slots, supports NVIDIA 2 way SLI, Wi-Fi 6, Bluetooth 5.0 and premium Realtek audio. It’s definitely one of the best mid-range X570 board in the market today and despite the added cost over an ASUS TUF Gaming board, it provides enough expansion and future proofing for years to come. </w:t>
       </w:r>
     </w:p>
     <w:p>
@@ -1546,7 +1520,14 @@
         <w:rPr>
           <w:color w:val="000000"/>
         </w:rPr>
-        <w:t xml:space="preserve">In the blog post which is a little dated today, he recommends the RTX 2070 as the sweet spot in terms of cost-efficiency and performance. But since the release of the 20 series RTX Super cards which provide much better performance for mot much a difference, I opted for the RTX 2070 Super and specifically chose Gigabyte’s RTX 2070 Super </w:t>
+        <w:t xml:space="preserve">In the blog post which is a little dated today, he recommends the RTX 2070 as the sweet spot in terms of cost-efficiency and performance. But since the release of the 20 series RTX Super cards which provide much better performance for mot much a difference, I opted for the RTX 2070 </w:t>
+      </w:r>
+      <w:r>
+        <w:rPr>
+          <w:color w:val="000000"/>
+        </w:rPr>
+        <w:lastRenderedPageBreak/>
+        <w:t xml:space="preserve">Super and specifically chose Gigabyte’s RTX 2070 Super </w:t>
       </w:r>
       <w:proofErr w:type="spellStart"/>
       <w:r>
@@ -1653,7 +1634,6 @@
         <w:rPr>
           <w:rFonts w:ascii="Times New Roman" w:hAnsi="Times New Roman" w:cs="Times New Roman"/>
         </w:rPr>
-        <w:lastRenderedPageBreak/>
         <w:t xml:space="preserve">Nothing much here, just look out for a decent brand and ensure that you have bought a PSU that manages to adequately supply all the components you have and would like to have in the future. </w:t>
       </w:r>
     </w:p>
@@ -2117,6 +2097,7 @@
         <w:rPr>
           <w:color w:val="000000"/>
         </w:rPr>
+        <w:lastRenderedPageBreak/>
         <w:t>In my initial build, I use</w:t>
       </w:r>
       <w:r>
@@ -2155,7 +2136,6 @@
           <w:noProof/>
           <w:color w:val="000000"/>
         </w:rPr>
-        <w:lastRenderedPageBreak/>
         <w:drawing>
           <wp:inline distT="0" distB="0" distL="0" distR="0">
             <wp:extent cx="2986188" cy="2239641"/>

</xml_diff>